<commit_message>
small change on title fon size just to try this shit
</commit_message>
<xml_diff>
--- a/Logs/GPMeeting_4-25-16.docx
+++ b/Logs/GPMeeting_4-25-16.docx
@@ -1,16 +1,20 @@
 
 <file path=word/document.xml><?xml version="1.0" encoding="utf-8"?>
-<w:document xmlns:wpc="http://schemas.microsoft.com/office/word/2010/wordprocessingCanvas" xmlns:mc="http://schemas.openxmlformats.org/markup-compatibility/2006" xmlns:o="urn:schemas-microsoft-com:office:office" xmlns:r="http://schemas.openxmlformats.org/officeDocument/2006/relationships" xmlns:m="http://schemas.openxmlformats.org/officeDocument/2006/math" xmlns:v="urn:schemas-microsoft-com:vml" xmlns:wp14="http://schemas.microsoft.com/office/word/2010/wordprocessingDrawing" xmlns:wp="http://schemas.openxmlformats.org/drawingml/2006/wordprocessingDrawing" xmlns:w10="urn:schemas-microsoft-com:office:word" xmlns:w="http://schemas.openxmlformats.org/wordprocessingml/2006/main" xmlns:w14="http://schemas.microsoft.com/office/word/2010/wordml" xmlns:w15="http://schemas.microsoft.com/office/word/2012/wordml" xmlns:wpg="http://schemas.microsoft.com/office/word/2010/wordprocessingGroup" xmlns:wpi="http://schemas.microsoft.com/office/word/2010/wordprocessingInk" xmlns:wne="http://schemas.microsoft.com/office/word/2006/wordml" xmlns:wps="http://schemas.microsoft.com/office/word/2010/wordprocessingShape" mc:Ignorable="w14 w15 wp14">
+<w:document xmlns:wpc="http://schemas.microsoft.com/office/word/2010/wordprocessingCanvas" xmlns:mo="http://schemas.microsoft.com/office/mac/office/2008/main" xmlns:mc="http://schemas.openxmlformats.org/markup-compatibility/2006" xmlns:mv="urn:schemas-microsoft-com:mac:vml" xmlns:o="urn:schemas-microsoft-com:office:office" xmlns:r="http://schemas.openxmlformats.org/officeDocument/2006/relationships" xmlns:m="http://schemas.openxmlformats.org/officeDocument/2006/math" xmlns:v="urn:schemas-microsoft-com:vml" xmlns:wp14="http://schemas.microsoft.com/office/word/2010/wordprocessingDrawing" xmlns:wp="http://schemas.openxmlformats.org/drawingml/2006/wordprocessingDrawing" xmlns:w10="urn:schemas-microsoft-com:office:word" xmlns:w="http://schemas.openxmlformats.org/wordprocessingml/2006/main" xmlns:w14="http://schemas.microsoft.com/office/word/2010/wordml" xmlns:w15="http://schemas.microsoft.com/office/word/2012/wordml" xmlns:wpg="http://schemas.microsoft.com/office/word/2010/wordprocessingGroup" xmlns:wpi="http://schemas.microsoft.com/office/word/2010/wordprocessingInk" xmlns:wne="http://schemas.microsoft.com/office/word/2006/wordml" xmlns:wps="http://schemas.microsoft.com/office/word/2010/wordprocessingShape" mc:Ignorable="w14 w15 wp14">
   <w:body>
     <w:p>
       <w:pPr>
         <w:rPr>
           <w:b/>
+          <w:sz w:val="36"/>
+          <w:szCs w:val="36"/>
         </w:rPr>
       </w:pPr>
       <w:r>
         <w:rPr>
           <w:b/>
+          <w:sz w:val="36"/>
+          <w:szCs w:val="36"/>
         </w:rPr>
         <w:t>Agenda:</w:t>
       </w:r>
@@ -34,6 +38,8 @@
       <w:r>
         <w:t>-Discuss how COBI selects communities</w:t>
       </w:r>
+      <w:bookmarkStart w:id="0" w:name="_GoBack"/>
+      <w:bookmarkEnd w:id="0"/>
     </w:p>
     <w:p>
       <w:r>
@@ -373,13 +379,8 @@
       </w:r>
     </w:p>
     <w:p>
-      <w:proofErr w:type="gramStart"/>
-      <w:r>
-        <w:t>-How does COBI</w:t>
-      </w:r>
-      <w:proofErr w:type="gramEnd"/>
-      <w:r>
-        <w:t xml:space="preserve"> chose communities?</w:t>
+      <w:r>
+        <w:t>-How does COBI chose communities?</w:t>
       </w:r>
     </w:p>
     <w:p>
@@ -525,8 +526,6 @@
       <w:r>
         <w:t xml:space="preserve">group’s </w:t>
       </w:r>
-      <w:bookmarkStart w:id="0" w:name="_GoBack"/>
-      <w:bookmarkEnd w:id="0"/>
       <w:r>
         <w:t>website on Thursday</w:t>
       </w:r>
@@ -693,7 +692,7 @@
       </w:pPr>
     </w:pPrDefault>
   </w:docDefaults>
-  <w:latentStyles w:defLockedState="0" w:defUIPriority="99" w:defSemiHidden="0" w:defUnhideWhenUsed="0" w:defQFormat="0" w:count="371">
+  <w:latentStyles w:defLockedState="0" w:defUIPriority="99" w:defSemiHidden="0" w:defUnhideWhenUsed="0" w:defQFormat="0" w:count="380">
     <w:lsdException w:name="Normal" w:uiPriority="0" w:qFormat="1"/>
     <w:lsdException w:name="heading 1" w:uiPriority="9" w:qFormat="1"/>
     <w:lsdException w:name="heading 2" w:semiHidden="1" w:uiPriority="9" w:unhideWhenUsed="1" w:qFormat="1"/>

</xml_diff>